<commit_message>
Generates the table values now, but no formatting yet
</commit_message>
<xml_diff>
--- a/[SOFMETH] MCO3/time recording log.docx
+++ b/[SOFMETH] MCO3/time recording log.docx
@@ -16,36 +16,104 @@
       </w:tblPr>
       <w:tr>
         <w:tc>
-          <w:tcPr>
-            <w:tcW w:w="6000"/>
-          </w:tcPr>
-          <w:p>
-            <w:r>
-              <w:t>test</w:t>
-            </w:r>
-          </w:p>
-        </w:tc>
-        <w:tc>
-          <w:p>
-            <w:r>
-              <w:t>test</w:t>
-            </w:r>
-          </w:p>
-        </w:tc>
-        <w:tc>
-          <w:p/>
-        </w:tc>
-        <w:tc>
-          <w:p/>
-        </w:tc>
-        <w:tc>
-          <w:p/>
-        </w:tc>
-        <w:tc>
-          <w:p/>
-        </w:tc>
-        <w:tc>
-          <w:p/>
+          <w:p>
+            <w:r>
+              <w:t>Date</w:t>
+            </w:r>
+          </w:p>
+        </w:tc>
+        <w:tc>
+          <w:p>
+            <w:r>
+              <w:t>Start</w:t>
+            </w:r>
+          </w:p>
+        </w:tc>
+        <w:tc>
+          <w:p>
+            <w:r>
+              <w:t>Stop</w:t>
+            </w:r>
+          </w:p>
+        </w:tc>
+        <w:tc>
+          <w:p>
+            <w:r>
+              <w:t>Interruption Time</w:t>
+            </w:r>
+          </w:p>
+        </w:tc>
+        <w:tc>
+          <w:p>
+            <w:r>
+              <w:t>Delta Time</w:t>
+            </w:r>
+          </w:p>
+        </w:tc>
+        <w:tc>
+          <w:p>
+            <w:r>
+              <w:t>Phase</w:t>
+            </w:r>
+          </w:p>
+        </w:tc>
+        <w:tc>
+          <w:p>
+            <w:r>
+              <w:t>Comments</w:t>
+            </w:r>
+          </w:p>
+        </w:tc>
+      </w:tr>
+      <w:tr>
+        <w:tc>
+          <w:p>
+            <w:r>
+              <w:t>asd</w:t>
+            </w:r>
+          </w:p>
+        </w:tc>
+        <w:tc>
+          <w:p>
+            <w:r>
+              <w:t>asd</w:t>
+            </w:r>
+          </w:p>
+        </w:tc>
+        <w:tc>
+          <w:p>
+            <w:r>
+              <w:t>asd</w:t>
+            </w:r>
+          </w:p>
+        </w:tc>
+        <w:tc>
+          <w:p>
+            <w:r>
+              <w:t>asd</w:t>
+            </w:r>
+          </w:p>
+        </w:tc>
+        <w:tc>
+          <w:p>
+            <w:r>
+              <w:t>asd</w:t>
+            </w:r>
+          </w:p>
+        </w:tc>
+        <w:tc>
+          <w:p>
+            <w:r>
+              <w:t>asd</w:t>
+            </w:r>
+          </w:p>
+        </w:tc>
+        <w:tc>
+          <w:p>
+            <w:r>
+              <w:t>asd</w:t>
+            </w:r>
+          </w:p>
         </w:tc>
       </w:tr>
       <w:tr>

</xml_diff>